<commit_message>
Added a link to the YouTube website with the video  https://youtu.be/lhodcPtmywc
</commit_message>
<xml_diff>
--- a/Peer Assessment.docx
+++ b/Peer Assessment.docx
@@ -159,29 +159,41 @@
         <w:rPr>
           <w:rFonts w:ascii="Times New Roman" w:hAnsi="Times New Roman" w:cs="Times New Roman"/>
         </w:rPr>
-        <w:t xml:space="preserve">Contribution: All group members met and discussed the topic that would be covered as well as the data. All group members contributed to the </w:t>
-      </w:r>
-      <w:r>
-        <w:rPr>
-          <w:rFonts w:ascii="Times New Roman" w:hAnsi="Times New Roman" w:cs="Times New Roman"/>
-        </w:rPr>
-        <w:t>cleanup and making the project milestone. All group members contrib</w:t>
-      </w:r>
+        <w:t>Contribution: All group members met and discussed the topic that would be covered as well as the data</w:t>
+      </w:r>
+      <w:r>
+        <w:rPr>
+          <w:rFonts w:ascii="Times New Roman" w:hAnsi="Times New Roman" w:cs="Times New Roman"/>
+        </w:rPr>
+        <w:t xml:space="preserve"> that would be obtained and used</w:t>
+      </w:r>
+      <w:r>
+        <w:rPr>
+          <w:rFonts w:ascii="Times New Roman" w:hAnsi="Times New Roman" w:cs="Times New Roman"/>
+        </w:rPr>
+        <w:t xml:space="preserve">. All group members contributed to </w:t>
+      </w:r>
+      <w:r>
+        <w:rPr>
+          <w:rFonts w:ascii="Times New Roman" w:hAnsi="Times New Roman" w:cs="Times New Roman"/>
+        </w:rPr>
+        <w:t xml:space="preserve">making the project milestone. </w:t>
+      </w:r>
+      <w:r>
+        <w:rPr>
+          <w:rFonts w:ascii="Times New Roman" w:hAnsi="Times New Roman" w:cs="Times New Roman"/>
+        </w:rPr>
+        <w:t xml:space="preserve">Data was obtained and cleaned up by Dave. Exploration and analysis were performed by Dave and Rachel. Production and editing of the video were performed by Rachel. Ada contributed to the design of the project, the project proposal and the project milestone. Ada was unable to contribute to the analysis or final movie because she was away from campus dealing with medical concerns, but Dave and Rachel feel that Ada has contributed all that she could to the final project given her health status. </w:t>
+      </w:r>
+    </w:p>
+    <w:p>
+      <w:pPr>
+        <w:rPr>
+          <w:rFonts w:ascii="Times New Roman" w:hAnsi="Times New Roman" w:cs="Times New Roman"/>
+        </w:rPr>
+      </w:pPr>
       <w:bookmarkStart w:id="0" w:name="_GoBack"/>
       <w:bookmarkEnd w:id="0"/>
-      <w:r>
-        <w:rPr>
-          <w:rFonts w:ascii="Times New Roman" w:hAnsi="Times New Roman" w:cs="Times New Roman"/>
-        </w:rPr>
-        <w:t xml:space="preserve">uted to the final work. </w:t>
-      </w:r>
-    </w:p>
-    <w:p>
-      <w:pPr>
-        <w:rPr>
-          <w:rFonts w:ascii="Times New Roman" w:hAnsi="Times New Roman" w:cs="Times New Roman"/>
-        </w:rPr>
-      </w:pPr>
     </w:p>
     <w:p>
       <w:pPr>
@@ -213,13 +225,7 @@
         <w:rPr>
           <w:rFonts w:ascii="Times New Roman" w:hAnsi="Times New Roman" w:cs="Times New Roman"/>
         </w:rPr>
-        <w:t xml:space="preserve">Flexibility: </w:t>
-      </w:r>
-      <w:r>
-        <w:rPr>
-          <w:rFonts w:ascii="Times New Roman" w:hAnsi="Times New Roman" w:cs="Times New Roman"/>
-        </w:rPr>
-        <w:t xml:space="preserve">All members were flexible with working with the other group members. </w:t>
+        <w:t xml:space="preserve">Flexibility: All members were flexible with working with the other group members. </w:t>
       </w:r>
     </w:p>
     <w:p/>

</xml_diff>